<commit_message>
add project 4 instructions
</commit_message>
<xml_diff>
--- a/IDM Intro - HTML and CSS/projects/carvajalJuanProject4/airbnb_instructions.docx
+++ b/IDM Intro - HTML and CSS/projects/carvajalJuanProject4/airbnb_instructions.docx
@@ -545,31 +545,106 @@
           <w:ilvl w:val="0"/>
           <w:numId w:val="2"/>
         </w:numPr>
-        <w:rPr>
-          <w:rFonts w:ascii="Cambria" w:hAnsi="Cambria" w:cs="Arial"/>
-        </w:rPr>
-      </w:pPr>
-      <w:r>
-        <w:rPr>
-          <w:rFonts w:ascii="Cambria" w:hAnsi="Cambria" w:cs="Arial"/>
-        </w:rPr>
-        <w:t xml:space="preserve">Open the </w:t>
-      </w:r>
-      <w:r>
-        <w:rPr>
-          <w:rFonts w:ascii="Cambria" w:hAnsi="Cambria" w:cs="Arial"/>
+        <w:textAlignment w:val="center"/>
+        <w:rPr>
+          <w:rFonts w:ascii="Cambria" w:hAnsi="Cambria" w:cs="Calibri"/>
+        </w:rPr>
+      </w:pPr>
+      <w:r>
+        <w:rPr>
+          <w:rFonts w:ascii="Cambria" w:hAnsi="Cambria" w:cs="Calibri"/>
+        </w:rPr>
+        <w:t xml:space="preserve">Once your project is setup, you should see in the explorer tab in Visual Studio Code a </w:t>
+      </w:r>
+      <w:r>
+        <w:rPr>
+          <w:rFonts w:ascii="Cambria" w:hAnsi="Cambria" w:cs="Calibri"/>
           <w:b/>
           <w:bCs/>
           <w:i/>
           <w:iCs/>
         </w:rPr>
+        <w:t xml:space="preserve">design </w:t>
+      </w:r>
+      <w:r>
+        <w:rPr>
+          <w:rFonts w:ascii="Cambria" w:hAnsi="Cambria" w:cs="Calibri"/>
+        </w:rPr>
+        <w:t xml:space="preserve">folder, an </w:t>
+      </w:r>
+      <w:r>
+        <w:rPr>
+          <w:rFonts w:ascii="Cambria" w:hAnsi="Cambria" w:cs="Calibri"/>
+          <w:b/>
+          <w:bCs/>
+          <w:i/>
+          <w:iCs/>
+        </w:rPr>
         <w:t>index.html</w:t>
       </w:r>
       <w:r>
         <w:rPr>
-          <w:rFonts w:ascii="Cambria" w:hAnsi="Cambria" w:cs="Arial"/>
-        </w:rPr>
-        <w:t xml:space="preserve"> file and you will find colors, fonts, and extra information to complete the project</w:t>
+          <w:rFonts w:ascii="Cambria" w:hAnsi="Cambria" w:cs="Calibri"/>
+        </w:rPr>
+        <w:t xml:space="preserve"> and a </w:t>
+      </w:r>
+      <w:r>
+        <w:rPr>
+          <w:rFonts w:ascii="Cambria" w:hAnsi="Cambria" w:cs="Calibri"/>
+          <w:b/>
+          <w:bCs/>
+          <w:i/>
+          <w:iCs/>
+        </w:rPr>
+        <w:t>README.md</w:t>
+      </w:r>
+      <w:r>
+        <w:rPr>
+          <w:rFonts w:ascii="Cambria" w:hAnsi="Cambria" w:cs="Calibri"/>
+        </w:rPr>
+        <w:t xml:space="preserve"> file </w:t>
+      </w:r>
+      <w:r>
+        <w:rPr>
+          <w:rFonts w:ascii="Cambria" w:hAnsi="Cambria" w:cs="Calibri"/>
+          <w:highlight w:val="yellow"/>
+        </w:rPr>
+        <w:t>for instructions</w:t>
+      </w:r>
+      <w:r>
+        <w:rPr>
+          <w:rFonts w:ascii="Cambria" w:hAnsi="Cambria" w:cs="Calibri"/>
+        </w:rPr>
+        <w:t xml:space="preserve"> and </w:t>
+      </w:r>
+      <w:r>
+        <w:rPr>
+          <w:rFonts w:ascii="Cambria" w:hAnsi="Cambria" w:cs="Calibri"/>
+          <w:b/>
+          <w:bCs/>
+          <w:i/>
+          <w:iCs/>
+        </w:rPr>
+        <w:t>style-guide.md</w:t>
+      </w:r>
+      <w:r>
+        <w:rPr>
+          <w:rFonts w:ascii="Cambria" w:hAnsi="Cambria" w:cs="Calibri"/>
+        </w:rPr>
+        <w:t xml:space="preserve"> file </w:t>
+      </w:r>
+      <w:r>
+        <w:rPr>
+          <w:rFonts w:ascii="Cambria" w:hAnsi="Cambria" w:cs="Calibri"/>
+          <w:highlight w:val="yellow"/>
+        </w:rPr>
+        <w:t>for colors, fonts, etc</w:t>
+      </w:r>
+      <w:r>
+        <w:rPr>
+          <w:rFonts w:ascii="Cambria" w:hAnsi="Cambria" w:cs="Calibri"/>
+        </w:rPr>
+        <w:t>.</w:t>
       </w:r>
     </w:p>
     <w:p>
@@ -580,54 +655,61 @@
           <w:numId w:val="2"/>
         </w:numPr>
         <w:rPr>
-          <w:rFonts w:ascii="Cambria" w:hAnsi="Cambria" w:cs="Arial"/>
-        </w:rPr>
-      </w:pPr>
-      <w:r>
-        <w:rPr>
-          <w:rFonts w:ascii="Cambria" w:hAnsi="Cambria" w:cs="Arial"/>
-        </w:rPr>
-        <w:t xml:space="preserve">Your task is to create the same design </w:t>
-      </w:r>
-      <w:r>
-        <w:rPr>
-          <w:rFonts w:ascii="Cambria" w:hAnsi="Cambria" w:cs="Arial"/>
+          <w:rFonts w:ascii="Cambria" w:hAnsi="Cambria"/>
           <w:b/>
           <w:bCs/>
         </w:rPr>
-        <w:t>that</w:t>
-      </w:r>
-      <w:r>
-        <w:rPr>
-          <w:rFonts w:ascii="Cambria" w:hAnsi="Cambria" w:cs="Arial"/>
+      </w:pPr>
+      <w:r>
+        <w:rPr>
+          <w:rFonts w:ascii="Cambria" w:hAnsi="Cambria"/>
           <w:b/>
           <w:bCs/>
-        </w:rPr>
-        <w:t xml:space="preserve"> is found i</w:t>
-      </w:r>
-      <w:r>
-        <w:rPr>
-          <w:rFonts w:ascii="Cambria" w:hAnsi="Cambria" w:cs="Arial"/>
+          <w:highlight w:val="yellow"/>
+        </w:rPr>
+        <w:t xml:space="preserve">Hand the entire </w:t>
+      </w:r>
+      <w:r>
+        <w:rPr>
+          <w:rFonts w:ascii="Cambria" w:hAnsi="Cambria"/>
           <w:b/>
           <w:bCs/>
-        </w:rPr>
-        <w:t xml:space="preserve">n </w:t>
-      </w:r>
-      <w:r>
-        <w:rPr>
-          <w:rFonts w:ascii="Cambria" w:hAnsi="Cambria" w:cs="Arial"/>
+          <w:highlight w:val="yellow"/>
+        </w:rPr>
+        <w:t>Airbnb</w:t>
+      </w:r>
+      <w:r>
+        <w:rPr>
+          <w:rFonts w:ascii="Cambria" w:hAnsi="Cambria"/>
           <w:b/>
           <w:bCs/>
-        </w:rPr>
-        <w:t xml:space="preserve">the </w:t>
-      </w:r>
-      <w:r>
-        <w:rPr>
-          <w:rFonts w:ascii="Cambria" w:hAnsi="Cambria" w:cs="Arial"/>
+          <w:highlight w:val="yellow"/>
+        </w:rPr>
+        <w:t xml:space="preserve"> folder in on Teams as a zip folder</w:t>
+      </w:r>
+      <w:r>
+        <w:rPr>
+          <w:rFonts w:ascii="Cambria" w:hAnsi="Cambria"/>
           <w:b/>
           <w:bCs/>
         </w:rPr>
-        <w:t>folder designImages</w:t>
+        <w:t xml:space="preserve">.  Remember to validate so your code is error-free, and you have your </w:t>
+      </w:r>
+      <w:r>
+        <w:rPr>
+          <w:rFonts w:ascii="Cambria" w:hAnsi="Cambria"/>
+          <w:b/>
+          <w:bCs/>
+        </w:rPr>
+        <w:t xml:space="preserve">assets </w:t>
+      </w:r>
+      <w:r>
+        <w:rPr>
+          <w:rFonts w:ascii="Cambria" w:hAnsi="Cambria"/>
+          <w:b/>
+          <w:bCs/>
+        </w:rPr>
+        <w:t>in the folder as well.</w:t>
       </w:r>
     </w:p>
     <w:p>
@@ -645,130 +727,6 @@
           <w:numId w:val="2"/>
         </w:numPr>
         <w:rPr>
-          <w:rFonts w:ascii="Cambria" w:hAnsi="Cambria"/>
-          <w:b/>
-          <w:bCs/>
-        </w:rPr>
-      </w:pPr>
-      <w:r>
-        <w:rPr>
-          <w:rFonts w:ascii="Cambria" w:hAnsi="Cambria"/>
-          <w:b/>
-          <w:bCs/>
-          <w:highlight w:val="yellow"/>
-        </w:rPr>
-        <w:t xml:space="preserve">Hand the entire </w:t>
-      </w:r>
-      <w:r>
-        <w:rPr>
-          <w:rFonts w:ascii="Cambria" w:hAnsi="Cambria"/>
-          <w:b/>
-          <w:bCs/>
-          <w:highlight w:val="yellow"/>
-        </w:rPr>
-        <w:t>Airbnb</w:t>
-      </w:r>
-      <w:r>
-        <w:rPr>
-          <w:rFonts w:ascii="Cambria" w:hAnsi="Cambria"/>
-          <w:b/>
-          <w:bCs/>
-          <w:highlight w:val="yellow"/>
-        </w:rPr>
-        <w:t xml:space="preserve"> folder in on Teams as a zip folder</w:t>
-      </w:r>
-      <w:r>
-        <w:rPr>
-          <w:rFonts w:ascii="Cambria" w:hAnsi="Cambria"/>
-          <w:b/>
-          <w:bCs/>
-        </w:rPr>
-        <w:t xml:space="preserve">.  Remember to validate so your code is error-free, and you have your </w:t>
-      </w:r>
-      <w:r>
-        <w:rPr>
-          <w:rFonts w:ascii="Cambria" w:hAnsi="Cambria"/>
-          <w:b/>
-          <w:bCs/>
-        </w:rPr>
-        <w:t>assets folder</w:t>
-      </w:r>
-      <w:r>
-        <w:rPr>
-          <w:rFonts w:ascii="Cambria" w:hAnsi="Cambria"/>
-          <w:b/>
-          <w:bCs/>
-        </w:rPr>
-        <w:t xml:space="preserve"> in the folder as well.</w:t>
-      </w:r>
-    </w:p>
-    <w:p>
-      <w:pPr>
-        <w:rPr>
-          <w:rFonts w:ascii="Cambria" w:hAnsi="Cambria" w:cs="Arial"/>
-        </w:rPr>
-      </w:pPr>
-    </w:p>
-    <w:p>
-      <w:pPr>
-        <w:pStyle w:val="ListParagraph"/>
-        <w:numPr>
-          <w:ilvl w:val="0"/>
-          <w:numId w:val="2"/>
-        </w:numPr>
-        <w:rPr>
-          <w:rFonts w:ascii="Cambria" w:hAnsi="Cambria" w:cs="Arial"/>
-        </w:rPr>
-      </w:pPr>
-      <w:r>
-        <w:rPr>
-          <w:rFonts w:ascii="Cambria" w:hAnsi="Cambria" w:cs="Arial"/>
-        </w:rPr>
-        <w:t xml:space="preserve">Start coding! Remember to follow </w:t>
-      </w:r>
-      <w:bookmarkStart w:id="0" w:name="_Int_owXlgqEE"/>
-      <w:r>
-        <w:rPr>
-          <w:rFonts w:ascii="Cambria" w:hAnsi="Cambria" w:cs="Arial"/>
-        </w:rPr>
-        <w:t>excellent quality</w:t>
-      </w:r>
-      <w:bookmarkEnd w:id="0"/>
-      <w:r>
-        <w:rPr>
-          <w:rFonts w:ascii="Cambria" w:hAnsi="Cambria" w:cs="Arial"/>
-        </w:rPr>
-        <w:t xml:space="preserve"> control procedures (i.e., no space in folders or names, HTML indentation/spacing, closing tags, </w:t>
-      </w:r>
-      <w:r>
-        <w:rPr>
-          <w:rFonts w:ascii="Cambria" w:hAnsi="Cambria" w:cs="Arial"/>
-        </w:rPr>
-        <w:t>etc.)</w:t>
-      </w:r>
-    </w:p>
-    <w:p>
-      <w:pPr>
-        <w:rPr>
-          <w:rFonts w:ascii="Cambria" w:hAnsi="Cambria" w:cs="Arial"/>
-        </w:rPr>
-      </w:pPr>
-    </w:p>
-    <w:p>
-      <w:pPr>
-        <w:rPr>
-          <w:rFonts w:ascii="Cambria" w:hAnsi="Cambria" w:cs="Arial"/>
-        </w:rPr>
-      </w:pPr>
-    </w:p>
-    <w:p>
-      <w:pPr>
-        <w:pStyle w:val="ListParagraph"/>
-        <w:numPr>
-          <w:ilvl w:val="0"/>
-          <w:numId w:val="2"/>
-        </w:numPr>
-        <w:rPr>
           <w:rFonts w:ascii="Cambria" w:hAnsi="Cambria" w:cs="Arial"/>
           <w:highlight w:val="yellow"/>
         </w:rPr>
@@ -922,949 +880,6 @@
         <w:lastRenderedPageBreak/>
         <w:t>Do not be afraid to ask. Always ask. Nobody in my classroom is there to judge. We are here to learn</w:t>
       </w:r>
-    </w:p>
-    <w:p>
-      <w:pPr>
-        <w:rPr>
-          <w:rFonts w:ascii="Cambria" w:hAnsi="Cambria" w:cs="Arial"/>
-          <w:color w:val="FFFFFF" w:themeColor="background1"/>
-          <w:highlight w:val="magenta"/>
-        </w:rPr>
-      </w:pPr>
-    </w:p>
-    <w:p>
-      <w:r>
-        <w:rPr>
-          <w:rFonts w:ascii="Calibri" w:eastAsia="Calibri" w:hAnsi="Calibri" w:cs="Calibri"/>
-          <w:color w:val="C55A11"/>
-          <w:sz w:val="36"/>
-          <w:szCs w:val="36"/>
-        </w:rPr>
-        <w:t xml:space="preserve">In this project you can </w:t>
-      </w:r>
-      <w:r>
-        <w:rPr>
-          <w:rFonts w:ascii="Calibri" w:eastAsia="Calibri" w:hAnsi="Calibri" w:cs="Calibri"/>
-          <w:b/>
-          <w:bCs/>
-          <w:color w:val="C55A11"/>
-          <w:sz w:val="36"/>
-          <w:szCs w:val="36"/>
-        </w:rPr>
-        <w:t>ONLY</w:t>
-      </w:r>
-      <w:r>
-        <w:rPr>
-          <w:rFonts w:ascii="Calibri" w:eastAsia="Calibri" w:hAnsi="Calibri" w:cs="Calibri"/>
-          <w:color w:val="C55A11"/>
-          <w:sz w:val="36"/>
-          <w:szCs w:val="36"/>
-        </w:rPr>
-        <w:t xml:space="preserve"> use</w:t>
-      </w:r>
-      <w:r>
-        <w:rPr>
-          <w:rFonts w:ascii="Calibri" w:eastAsia="Calibri" w:hAnsi="Calibri" w:cs="Calibri"/>
-          <w:color w:val="C55A11"/>
-          <w:sz w:val="36"/>
-          <w:szCs w:val="36"/>
-        </w:rPr>
-        <w:t>:</w:t>
-      </w:r>
-    </w:p>
-    <w:p>
-      <w:r>
-        <w:rPr>
-          <w:rFonts w:ascii="Calibri" w:eastAsia="Calibri" w:hAnsi="Calibri" w:cs="Calibri"/>
-          <w:sz w:val="32"/>
-          <w:szCs w:val="32"/>
-        </w:rPr>
-        <w:t xml:space="preserve"> </w:t>
-      </w:r>
-    </w:p>
-    <w:p>
-      <w:r>
-        <w:rPr>
-          <w:rFonts w:ascii="Calibri" w:eastAsia="Calibri" w:hAnsi="Calibri" w:cs="Calibri"/>
-          <w:sz w:val="32"/>
-          <w:szCs w:val="32"/>
-        </w:rPr>
-        <w:t>HTML</w:t>
-      </w:r>
-      <w:r>
-        <w:rPr>
-          <w:rFonts w:ascii="Calibri" w:eastAsia="Calibri" w:hAnsi="Calibri" w:cs="Calibri"/>
-          <w:sz w:val="32"/>
-          <w:szCs w:val="32"/>
-        </w:rPr>
-        <w:t xml:space="preserve"> </w:t>
-      </w:r>
-      <w:r>
-        <w:rPr>
-          <w:rFonts w:ascii="Calibri" w:eastAsia="Calibri" w:hAnsi="Calibri" w:cs="Calibri"/>
-          <w:sz w:val="32"/>
-          <w:szCs w:val="32"/>
-        </w:rPr>
-        <w:t>–</w:t>
-      </w:r>
-      <w:r>
-        <w:rPr>
-          <w:rFonts w:ascii="Calibri" w:eastAsia="Calibri" w:hAnsi="Calibri" w:cs="Calibri"/>
-          <w:sz w:val="32"/>
-          <w:szCs w:val="32"/>
-        </w:rPr>
-        <w:t xml:space="preserve"> </w:t>
-      </w:r>
-      <w:r>
-        <w:rPr>
-          <w:rFonts w:ascii="Calibri" w:eastAsia="Calibri" w:hAnsi="Calibri" w:cs="Calibri"/>
-          <w:color w:val="ED7D31" w:themeColor="accent2"/>
-          <w:sz w:val="32"/>
-          <w:szCs w:val="32"/>
-        </w:rPr>
-        <w:t xml:space="preserve">use </w:t>
-      </w:r>
-      <w:r>
-        <w:rPr>
-          <w:rFonts w:ascii="Calibri" w:eastAsia="Calibri" w:hAnsi="Calibri" w:cs="Calibri"/>
-          <w:b/>
-          <w:bCs/>
-          <w:color w:val="ED7D31" w:themeColor="accent2"/>
-          <w:sz w:val="32"/>
-          <w:szCs w:val="32"/>
-        </w:rPr>
-        <w:t>ALL</w:t>
-      </w:r>
-      <w:r>
-        <w:rPr>
-          <w:rFonts w:ascii="Calibri" w:eastAsia="Calibri" w:hAnsi="Calibri" w:cs="Calibri"/>
-          <w:color w:val="ED7D31" w:themeColor="accent2"/>
-          <w:sz w:val="32"/>
-          <w:szCs w:val="32"/>
-        </w:rPr>
-        <w:t xml:space="preserve"> </w:t>
-      </w:r>
-      <w:r>
-        <w:rPr>
-          <w:rFonts w:ascii="Calibri" w:eastAsia="Calibri" w:hAnsi="Calibri" w:cs="Calibri"/>
-          <w:color w:val="ED7D31" w:themeColor="accent2"/>
-          <w:sz w:val="32"/>
-          <w:szCs w:val="32"/>
-        </w:rPr>
-        <w:t xml:space="preserve">and </w:t>
-      </w:r>
-      <w:r>
-        <w:rPr>
-          <w:rFonts w:ascii="Calibri" w:eastAsia="Calibri" w:hAnsi="Calibri" w:cs="Calibri"/>
-          <w:b/>
-          <w:bCs/>
-          <w:color w:val="ED7D31" w:themeColor="accent2"/>
-          <w:sz w:val="32"/>
-          <w:szCs w:val="32"/>
-        </w:rPr>
-        <w:t>ONLY</w:t>
-      </w:r>
-      <w:r>
-        <w:rPr>
-          <w:rFonts w:ascii="Calibri" w:eastAsia="Calibri" w:hAnsi="Calibri" w:cs="Calibri"/>
-          <w:color w:val="ED7D31" w:themeColor="accent2"/>
-          <w:sz w:val="32"/>
-          <w:szCs w:val="32"/>
-        </w:rPr>
-        <w:t xml:space="preserve"> the following </w:t>
-      </w:r>
-      <w:r>
-        <w:rPr>
-          <w:rFonts w:ascii="Calibri" w:eastAsia="Calibri" w:hAnsi="Calibri" w:cs="Calibri"/>
-          <w:color w:val="ED7D31" w:themeColor="accent2"/>
-          <w:sz w:val="32"/>
-          <w:szCs w:val="32"/>
-        </w:rPr>
-        <w:t>HTML elements</w:t>
-      </w:r>
-      <w:r>
-        <w:rPr>
-          <w:rFonts w:ascii="Calibri" w:eastAsia="Calibri" w:hAnsi="Calibri" w:cs="Calibri"/>
-          <w:color w:val="ED7D31" w:themeColor="accent2"/>
-          <w:sz w:val="32"/>
-          <w:szCs w:val="32"/>
-        </w:rPr>
-        <w:t>:</w:t>
-      </w:r>
-    </w:p>
-    <w:p>
-      <w:pPr>
-        <w:pStyle w:val="ListParagraph"/>
-        <w:numPr>
-          <w:ilvl w:val="0"/>
-          <w:numId w:val="1"/>
-        </w:numPr>
-        <w:rPr>
-          <w:rFonts w:ascii="Calibri" w:eastAsia="Calibri" w:hAnsi="Calibri" w:cs="Calibri"/>
-          <w:sz w:val="32"/>
-          <w:szCs w:val="32"/>
-        </w:rPr>
-      </w:pPr>
-      <w:r>
-        <w:rPr>
-          <w:rFonts w:ascii="Calibri" w:eastAsia="Calibri" w:hAnsi="Calibri" w:cs="Calibri"/>
-          <w:sz w:val="32"/>
-          <w:szCs w:val="32"/>
-        </w:rPr>
-        <w:t>&lt;link&gt;, &lt;header&gt;, &lt;nav&gt;, &lt;div&gt;</w:t>
-      </w:r>
-      <w:r>
-        <w:rPr>
-          <w:rFonts w:ascii="Calibri" w:eastAsia="Calibri" w:hAnsi="Calibri" w:cs="Calibri"/>
-          <w:sz w:val="32"/>
-          <w:szCs w:val="32"/>
-        </w:rPr>
-        <w:t>, &lt;</w:t>
-      </w:r>
-      <w:proofErr w:type="spellStart"/>
-      <w:r>
-        <w:rPr>
-          <w:rFonts w:ascii="Calibri" w:eastAsia="Calibri" w:hAnsi="Calibri" w:cs="Calibri"/>
-          <w:sz w:val="32"/>
-          <w:szCs w:val="32"/>
-        </w:rPr>
-        <w:t>img</w:t>
-      </w:r>
-      <w:proofErr w:type="spellEnd"/>
-      <w:r>
-        <w:rPr>
-          <w:rFonts w:ascii="Calibri" w:eastAsia="Calibri" w:hAnsi="Calibri" w:cs="Calibri"/>
-          <w:sz w:val="32"/>
-          <w:szCs w:val="32"/>
-        </w:rPr>
-        <w:t>&gt;</w:t>
-      </w:r>
-      <w:r>
-        <w:rPr>
-          <w:rFonts w:ascii="Calibri" w:eastAsia="Calibri" w:hAnsi="Calibri" w:cs="Calibri"/>
-          <w:sz w:val="32"/>
-          <w:szCs w:val="32"/>
-        </w:rPr>
-        <w:t>, &lt;button&gt;</w:t>
-      </w:r>
-      <w:r>
-        <w:rPr>
-          <w:rFonts w:ascii="Calibri" w:eastAsia="Calibri" w:hAnsi="Calibri" w:cs="Calibri"/>
-          <w:sz w:val="32"/>
-          <w:szCs w:val="32"/>
-        </w:rPr>
-        <w:t xml:space="preserve">, </w:t>
-      </w:r>
-      <w:r>
-        <w:rPr>
-          <w:rFonts w:ascii="Calibri" w:eastAsia="Calibri" w:hAnsi="Calibri" w:cs="Calibri"/>
-          <w:sz w:val="32"/>
-          <w:szCs w:val="32"/>
-        </w:rPr>
-        <w:t xml:space="preserve">&lt;a&gt;, </w:t>
-      </w:r>
-      <w:r>
-        <w:rPr>
-          <w:rFonts w:ascii="Calibri" w:eastAsia="Calibri" w:hAnsi="Calibri" w:cs="Calibri"/>
-          <w:sz w:val="32"/>
-          <w:szCs w:val="32"/>
-        </w:rPr>
-        <w:t>&lt;span&gt;</w:t>
-      </w:r>
-      <w:r>
-        <w:rPr>
-          <w:rFonts w:ascii="Calibri" w:eastAsia="Calibri" w:hAnsi="Calibri" w:cs="Calibri"/>
-          <w:sz w:val="32"/>
-          <w:szCs w:val="32"/>
-        </w:rPr>
-        <w:t>,</w:t>
-      </w:r>
-      <w:r>
-        <w:rPr>
-          <w:rFonts w:ascii="Calibri" w:eastAsia="Calibri" w:hAnsi="Calibri" w:cs="Calibri"/>
-          <w:sz w:val="32"/>
-          <w:szCs w:val="32"/>
-        </w:rPr>
-        <w:t xml:space="preserve"> &lt;</w:t>
-      </w:r>
-      <w:r>
-        <w:rPr>
-          <w:rFonts w:ascii="Calibri" w:eastAsia="Calibri" w:hAnsi="Calibri" w:cs="Calibri"/>
-          <w:sz w:val="32"/>
-          <w:szCs w:val="32"/>
-        </w:rPr>
-        <w:t>main&gt;</w:t>
-      </w:r>
-      <w:r>
-        <w:rPr>
-          <w:rFonts w:ascii="Calibri" w:eastAsia="Calibri" w:hAnsi="Calibri" w:cs="Calibri"/>
-          <w:sz w:val="32"/>
-          <w:szCs w:val="32"/>
-        </w:rPr>
-        <w:t xml:space="preserve">, </w:t>
-      </w:r>
-      <w:r>
-        <w:rPr>
-          <w:rFonts w:ascii="Calibri" w:eastAsia="Calibri" w:hAnsi="Calibri" w:cs="Calibri"/>
-          <w:sz w:val="32"/>
-          <w:szCs w:val="32"/>
-        </w:rPr>
-        <w:t>&lt;section&gt;</w:t>
-      </w:r>
-      <w:r>
-        <w:rPr>
-          <w:rFonts w:ascii="Calibri" w:eastAsia="Calibri" w:hAnsi="Calibri" w:cs="Calibri"/>
-          <w:sz w:val="32"/>
-          <w:szCs w:val="32"/>
-        </w:rPr>
-        <w:t xml:space="preserve">, </w:t>
-      </w:r>
-      <w:r>
-        <w:rPr>
-          <w:rFonts w:ascii="Calibri" w:eastAsia="Calibri" w:hAnsi="Calibri" w:cs="Calibri"/>
-          <w:sz w:val="32"/>
-          <w:szCs w:val="32"/>
-        </w:rPr>
-        <w:t>&lt;article&gt;,</w:t>
-      </w:r>
-      <w:r>
-        <w:rPr>
-          <w:rFonts w:ascii="Calibri" w:eastAsia="Calibri" w:hAnsi="Calibri" w:cs="Calibri"/>
-          <w:sz w:val="32"/>
-          <w:szCs w:val="32"/>
-        </w:rPr>
-        <w:t xml:space="preserve"> &lt;h4&gt;,</w:t>
-      </w:r>
-      <w:r>
-        <w:rPr>
-          <w:rFonts w:ascii="Calibri" w:eastAsia="Calibri" w:hAnsi="Calibri" w:cs="Calibri"/>
-          <w:sz w:val="32"/>
-          <w:szCs w:val="32"/>
-        </w:rPr>
-        <w:t xml:space="preserve"> </w:t>
-      </w:r>
-      <w:r>
-        <w:rPr>
-          <w:rFonts w:ascii="Calibri" w:eastAsia="Calibri" w:hAnsi="Calibri" w:cs="Calibri"/>
-          <w:b/>
-          <w:bCs/>
-          <w:sz w:val="32"/>
-          <w:szCs w:val="32"/>
-        </w:rPr>
-        <w:t>&lt;p&gt;</w:t>
-      </w:r>
-      <w:r>
-        <w:rPr>
-          <w:rFonts w:ascii="Calibri" w:eastAsia="Calibri" w:hAnsi="Calibri" w:cs="Calibri"/>
-          <w:sz w:val="32"/>
-          <w:szCs w:val="32"/>
-        </w:rPr>
-        <w:t xml:space="preserve"> (</w:t>
-      </w:r>
-      <w:r>
-        <w:rPr>
-          <w:rFonts w:ascii="Calibri" w:eastAsia="Calibri" w:hAnsi="Calibri" w:cs="Calibri"/>
-          <w:b/>
-          <w:bCs/>
-          <w:sz w:val="32"/>
-          <w:szCs w:val="32"/>
-        </w:rPr>
-        <w:t>only used</w:t>
-      </w:r>
-      <w:r>
-        <w:rPr>
-          <w:rFonts w:ascii="Calibri" w:eastAsia="Calibri" w:hAnsi="Calibri" w:cs="Calibri"/>
-          <w:sz w:val="32"/>
-          <w:szCs w:val="32"/>
-        </w:rPr>
-        <w:t xml:space="preserve"> for </w:t>
-      </w:r>
-      <w:r>
-        <w:rPr>
-          <w:rFonts w:ascii="Calibri" w:eastAsia="Calibri" w:hAnsi="Calibri" w:cs="Calibri"/>
-          <w:sz w:val="32"/>
-          <w:szCs w:val="32"/>
-        </w:rPr>
-        <w:t>some text below images</w:t>
-      </w:r>
-      <w:r>
-        <w:rPr>
-          <w:rFonts w:ascii="Calibri" w:eastAsia="Calibri" w:hAnsi="Calibri" w:cs="Calibri"/>
-          <w:sz w:val="32"/>
-          <w:szCs w:val="32"/>
-        </w:rPr>
-        <w:t xml:space="preserve"> – see designImages for more info</w:t>
-      </w:r>
-      <w:r>
-        <w:rPr>
-          <w:rFonts w:ascii="Calibri" w:eastAsia="Calibri" w:hAnsi="Calibri" w:cs="Calibri"/>
-          <w:sz w:val="32"/>
-          <w:szCs w:val="32"/>
-        </w:rPr>
-        <w:t>)</w:t>
-      </w:r>
-    </w:p>
-    <w:p>
-      <w:r>
-        <w:rPr>
-          <w:rFonts w:ascii="Calibri" w:eastAsia="Calibri" w:hAnsi="Calibri" w:cs="Calibri"/>
-          <w:sz w:val="32"/>
-          <w:szCs w:val="32"/>
-        </w:rPr>
-        <w:t xml:space="preserve">CSS: </w:t>
-      </w:r>
-    </w:p>
-    <w:p>
-      <w:pPr>
-        <w:pStyle w:val="ListParagraph"/>
-        <w:numPr>
-          <w:ilvl w:val="0"/>
-          <w:numId w:val="1"/>
-        </w:numPr>
-        <w:rPr>
-          <w:rFonts w:ascii="Calibri" w:eastAsia="Calibri" w:hAnsi="Calibri" w:cs="Calibri"/>
-          <w:sz w:val="32"/>
-          <w:szCs w:val="32"/>
-        </w:rPr>
-      </w:pPr>
-      <w:r>
-        <w:rPr>
-          <w:rFonts w:ascii="Calibri" w:eastAsia="Calibri" w:hAnsi="Calibri" w:cs="Calibri"/>
-          <w:sz w:val="32"/>
-          <w:szCs w:val="32"/>
-        </w:rPr>
-        <w:t>Font-size, font-family</w:t>
-      </w:r>
-      <w:r>
-        <w:rPr>
-          <w:rFonts w:ascii="Calibri" w:eastAsia="Calibri" w:hAnsi="Calibri" w:cs="Calibri"/>
-          <w:sz w:val="32"/>
-          <w:szCs w:val="32"/>
-        </w:rPr>
-        <w:t>, font-weight</w:t>
-      </w:r>
-    </w:p>
-    <w:p>
-      <w:pPr>
-        <w:pStyle w:val="ListParagraph"/>
-        <w:numPr>
-          <w:ilvl w:val="0"/>
-          <w:numId w:val="1"/>
-        </w:numPr>
-        <w:rPr>
-          <w:rFonts w:ascii="Calibri" w:eastAsia="Calibri" w:hAnsi="Calibri" w:cs="Calibri"/>
-          <w:sz w:val="32"/>
-          <w:szCs w:val="32"/>
-        </w:rPr>
-      </w:pPr>
-      <w:r>
-        <w:rPr>
-          <w:rFonts w:ascii="Calibri" w:eastAsia="Calibri" w:hAnsi="Calibri" w:cs="Calibri"/>
-          <w:sz w:val="32"/>
-          <w:szCs w:val="32"/>
-        </w:rPr>
-        <w:t>Line-height</w:t>
-      </w:r>
-    </w:p>
-    <w:p>
-      <w:pPr>
-        <w:pStyle w:val="ListParagraph"/>
-        <w:numPr>
-          <w:ilvl w:val="0"/>
-          <w:numId w:val="1"/>
-        </w:numPr>
-        <w:rPr>
-          <w:rFonts w:ascii="Calibri" w:eastAsia="Calibri" w:hAnsi="Calibri" w:cs="Calibri"/>
-          <w:sz w:val="32"/>
-          <w:szCs w:val="32"/>
-        </w:rPr>
-      </w:pPr>
-      <w:r>
-        <w:rPr>
-          <w:rFonts w:ascii="Calibri" w:eastAsia="Calibri" w:hAnsi="Calibri" w:cs="Calibri"/>
-          <w:sz w:val="32"/>
-          <w:szCs w:val="32"/>
-        </w:rPr>
-        <w:t>margin (top, bottom, left, right)</w:t>
-      </w:r>
-    </w:p>
-    <w:p>
-      <w:pPr>
-        <w:pStyle w:val="ListParagraph"/>
-        <w:numPr>
-          <w:ilvl w:val="0"/>
-          <w:numId w:val="1"/>
-        </w:numPr>
-        <w:rPr>
-          <w:rFonts w:ascii="Calibri" w:eastAsia="Calibri" w:hAnsi="Calibri" w:cs="Calibri"/>
-          <w:sz w:val="32"/>
-          <w:szCs w:val="32"/>
-        </w:rPr>
-      </w:pPr>
-      <w:r>
-        <w:rPr>
-          <w:rFonts w:ascii="Calibri" w:eastAsia="Calibri" w:hAnsi="Calibri" w:cs="Calibri"/>
-          <w:sz w:val="32"/>
-          <w:szCs w:val="32"/>
-        </w:rPr>
-        <w:t>Margin: auto</w:t>
-      </w:r>
-    </w:p>
-    <w:p>
-      <w:pPr>
-        <w:pStyle w:val="ListParagraph"/>
-        <w:numPr>
-          <w:ilvl w:val="0"/>
-          <w:numId w:val="1"/>
-        </w:numPr>
-        <w:rPr>
-          <w:rFonts w:ascii="Calibri" w:eastAsia="Calibri" w:hAnsi="Calibri" w:cs="Calibri"/>
-          <w:sz w:val="32"/>
-          <w:szCs w:val="32"/>
-        </w:rPr>
-      </w:pPr>
-      <w:r>
-        <w:rPr>
-          <w:rFonts w:ascii="Calibri" w:eastAsia="Calibri" w:hAnsi="Calibri" w:cs="Calibri"/>
-          <w:sz w:val="32"/>
-          <w:szCs w:val="32"/>
-        </w:rPr>
-        <w:t>padding (top, bottom, left, right)</w:t>
-      </w:r>
-    </w:p>
-    <w:p>
-      <w:pPr>
-        <w:pStyle w:val="ListParagraph"/>
-        <w:numPr>
-          <w:ilvl w:val="0"/>
-          <w:numId w:val="1"/>
-        </w:numPr>
-        <w:rPr>
-          <w:rFonts w:ascii="Calibri" w:eastAsia="Calibri" w:hAnsi="Calibri" w:cs="Calibri"/>
-          <w:sz w:val="32"/>
-          <w:szCs w:val="32"/>
-        </w:rPr>
-      </w:pPr>
-      <w:r>
-        <w:rPr>
-          <w:rFonts w:ascii="Calibri" w:eastAsia="Calibri" w:hAnsi="Calibri" w:cs="Calibri"/>
-          <w:sz w:val="32"/>
-          <w:szCs w:val="32"/>
-        </w:rPr>
-        <w:t>width</w:t>
-      </w:r>
-    </w:p>
-    <w:p>
-      <w:pPr>
-        <w:pStyle w:val="ListParagraph"/>
-        <w:numPr>
-          <w:ilvl w:val="0"/>
-          <w:numId w:val="1"/>
-        </w:numPr>
-        <w:rPr>
-          <w:rFonts w:ascii="Calibri" w:eastAsia="Calibri" w:hAnsi="Calibri" w:cs="Calibri"/>
-          <w:sz w:val="32"/>
-          <w:szCs w:val="32"/>
-        </w:rPr>
-      </w:pPr>
-      <w:r>
-        <w:rPr>
-          <w:rFonts w:ascii="Calibri" w:eastAsia="Calibri" w:hAnsi="Calibri" w:cs="Calibri"/>
-          <w:sz w:val="32"/>
-          <w:szCs w:val="32"/>
-        </w:rPr>
-        <w:t xml:space="preserve">max-width – </w:t>
-      </w:r>
-      <w:r>
-        <w:rPr>
-          <w:rFonts w:ascii="Calibri" w:eastAsia="Calibri" w:hAnsi="Calibri" w:cs="Calibri"/>
-          <w:b/>
-          <w:bCs/>
-          <w:sz w:val="32"/>
-          <w:szCs w:val="32"/>
-        </w:rPr>
-        <w:t>what is the difference between max-width and width?</w:t>
-      </w:r>
-    </w:p>
-    <w:p>
-      <w:pPr>
-        <w:pStyle w:val="ListParagraph"/>
-        <w:numPr>
-          <w:ilvl w:val="0"/>
-          <w:numId w:val="1"/>
-        </w:numPr>
-        <w:rPr>
-          <w:rFonts w:ascii="Calibri" w:eastAsia="Calibri" w:hAnsi="Calibri" w:cs="Calibri"/>
-          <w:sz w:val="32"/>
-          <w:szCs w:val="32"/>
-        </w:rPr>
-      </w:pPr>
-      <w:r>
-        <w:rPr>
-          <w:rFonts w:ascii="Calibri" w:eastAsia="Calibri" w:hAnsi="Calibri" w:cs="Calibri"/>
-          <w:sz w:val="32"/>
-          <w:szCs w:val="32"/>
-        </w:rPr>
-        <w:t>Height</w:t>
-      </w:r>
-    </w:p>
-    <w:p>
-      <w:pPr>
-        <w:pStyle w:val="ListParagraph"/>
-        <w:numPr>
-          <w:ilvl w:val="0"/>
-          <w:numId w:val="1"/>
-        </w:numPr>
-        <w:rPr>
-          <w:rFonts w:ascii="Calibri" w:eastAsia="Calibri" w:hAnsi="Calibri" w:cs="Calibri"/>
-          <w:sz w:val="32"/>
-          <w:szCs w:val="32"/>
-        </w:rPr>
-      </w:pPr>
-      <w:r>
-        <w:rPr>
-          <w:rFonts w:ascii="Calibri" w:eastAsia="Calibri" w:hAnsi="Calibri" w:cs="Calibri"/>
-          <w:sz w:val="32"/>
-          <w:szCs w:val="32"/>
-        </w:rPr>
-        <w:t>Box-shadow</w:t>
-      </w:r>
-    </w:p>
-    <w:p>
-      <w:pPr>
-        <w:pStyle w:val="ListParagraph"/>
-        <w:numPr>
-          <w:ilvl w:val="0"/>
-          <w:numId w:val="1"/>
-        </w:numPr>
-        <w:rPr>
-          <w:rFonts w:ascii="Calibri" w:eastAsia="Calibri" w:hAnsi="Calibri" w:cs="Calibri"/>
-          <w:sz w:val="32"/>
-          <w:szCs w:val="32"/>
-        </w:rPr>
-      </w:pPr>
-      <w:r>
-        <w:rPr>
-          <w:rFonts w:ascii="Calibri" w:eastAsia="Calibri" w:hAnsi="Calibri" w:cs="Calibri"/>
-          <w:sz w:val="32"/>
-          <w:szCs w:val="32"/>
-        </w:rPr>
-        <w:t>Border</w:t>
-      </w:r>
-    </w:p>
-    <w:p>
-      <w:pPr>
-        <w:pStyle w:val="ListParagraph"/>
-        <w:numPr>
-          <w:ilvl w:val="0"/>
-          <w:numId w:val="1"/>
-        </w:numPr>
-        <w:rPr>
-          <w:rFonts w:ascii="Calibri" w:eastAsia="Calibri" w:hAnsi="Calibri" w:cs="Calibri"/>
-          <w:sz w:val="32"/>
-          <w:szCs w:val="32"/>
-        </w:rPr>
-      </w:pPr>
-      <w:r>
-        <w:rPr>
-          <w:rFonts w:ascii="Calibri" w:eastAsia="Calibri" w:hAnsi="Calibri" w:cs="Calibri"/>
-          <w:sz w:val="32"/>
-          <w:szCs w:val="32"/>
-        </w:rPr>
-        <w:t>Border-radius</w:t>
-      </w:r>
-    </w:p>
-    <w:p>
-      <w:pPr>
-        <w:pStyle w:val="ListParagraph"/>
-        <w:numPr>
-          <w:ilvl w:val="0"/>
-          <w:numId w:val="1"/>
-        </w:numPr>
-        <w:rPr>
-          <w:rFonts w:ascii="Calibri" w:eastAsia="Calibri" w:hAnsi="Calibri" w:cs="Calibri"/>
-          <w:sz w:val="32"/>
-          <w:szCs w:val="32"/>
-        </w:rPr>
-      </w:pPr>
-      <w:r>
-        <w:rPr>
-          <w:rFonts w:ascii="Calibri" w:eastAsia="Calibri" w:hAnsi="Calibri" w:cs="Calibri"/>
-          <w:sz w:val="32"/>
-          <w:szCs w:val="32"/>
-        </w:rPr>
-        <w:t>display</w:t>
-      </w:r>
-      <w:r>
-        <w:rPr>
-          <w:rFonts w:ascii="Calibri" w:eastAsia="Calibri" w:hAnsi="Calibri" w:cs="Calibri"/>
-          <w:sz w:val="32"/>
-          <w:szCs w:val="32"/>
-        </w:rPr>
-        <w:t xml:space="preserve">: </w:t>
-      </w:r>
-      <w:proofErr w:type="gramStart"/>
-      <w:r>
-        <w:rPr>
-          <w:rFonts w:ascii="Calibri" w:eastAsia="Calibri" w:hAnsi="Calibri" w:cs="Calibri"/>
-          <w:sz w:val="32"/>
-          <w:szCs w:val="32"/>
-        </w:rPr>
-        <w:t>inline-block</w:t>
-      </w:r>
-      <w:proofErr w:type="gramEnd"/>
-    </w:p>
-    <w:p>
-      <w:pPr>
-        <w:pStyle w:val="ListParagraph"/>
-        <w:numPr>
-          <w:ilvl w:val="0"/>
-          <w:numId w:val="1"/>
-        </w:numPr>
-        <w:rPr>
-          <w:rFonts w:ascii="Calibri" w:eastAsia="Calibri" w:hAnsi="Calibri" w:cs="Calibri"/>
-          <w:sz w:val="32"/>
-          <w:szCs w:val="32"/>
-        </w:rPr>
-      </w:pPr>
-      <w:r>
-        <w:rPr>
-          <w:rFonts w:ascii="Calibri" w:eastAsia="Calibri" w:hAnsi="Calibri" w:cs="Calibri"/>
-          <w:sz w:val="32"/>
-          <w:szCs w:val="32"/>
-        </w:rPr>
-        <w:t xml:space="preserve">display: </w:t>
-      </w:r>
-      <w:r>
-        <w:rPr>
-          <w:rFonts w:ascii="Calibri" w:eastAsia="Calibri" w:hAnsi="Calibri" w:cs="Calibri"/>
-          <w:sz w:val="32"/>
-          <w:szCs w:val="32"/>
-        </w:rPr>
-        <w:t>flex</w:t>
-      </w:r>
-      <w:r>
-        <w:rPr>
-          <w:rFonts w:ascii="Calibri" w:eastAsia="Calibri" w:hAnsi="Calibri" w:cs="Calibri"/>
-          <w:sz w:val="32"/>
-          <w:szCs w:val="32"/>
-        </w:rPr>
-        <w:t xml:space="preserve"> </w:t>
-      </w:r>
-      <w:r>
-        <w:rPr>
-          <w:rFonts w:ascii="Calibri" w:eastAsia="Calibri" w:hAnsi="Calibri" w:cs="Calibri"/>
-          <w:sz w:val="32"/>
-          <w:szCs w:val="32"/>
-        </w:rPr>
-        <w:t>–</w:t>
-      </w:r>
-      <w:r>
-        <w:rPr>
-          <w:rFonts w:ascii="Calibri" w:eastAsia="Calibri" w:hAnsi="Calibri" w:cs="Calibri"/>
-          <w:sz w:val="32"/>
-          <w:szCs w:val="32"/>
-        </w:rPr>
-        <w:t xml:space="preserve"> </w:t>
-      </w:r>
-      <w:r>
-        <w:rPr>
-          <w:rFonts w:ascii="Calibri" w:eastAsia="Calibri" w:hAnsi="Calibri" w:cs="Calibri"/>
-          <w:sz w:val="32"/>
-          <w:szCs w:val="32"/>
-        </w:rPr>
-        <w:t>align-items, justify-content</w:t>
-      </w:r>
-      <w:r>
-        <w:rPr>
-          <w:rFonts w:ascii="Calibri" w:eastAsia="Calibri" w:hAnsi="Calibri" w:cs="Calibri"/>
-          <w:sz w:val="32"/>
-          <w:szCs w:val="32"/>
-        </w:rPr>
-        <w:t>, flex-direction</w:t>
-      </w:r>
-      <w:r>
-        <w:rPr>
-          <w:rFonts w:ascii="Calibri" w:eastAsia="Calibri" w:hAnsi="Calibri" w:cs="Calibri"/>
-          <w:sz w:val="32"/>
-          <w:szCs w:val="32"/>
-        </w:rPr>
-        <w:t>, flex-grow</w:t>
-      </w:r>
-    </w:p>
-    <w:p>
-      <w:pPr>
-        <w:pStyle w:val="ListParagraph"/>
-        <w:numPr>
-          <w:ilvl w:val="0"/>
-          <w:numId w:val="1"/>
-        </w:numPr>
-        <w:rPr>
-          <w:rFonts w:ascii="Calibri" w:eastAsia="Calibri" w:hAnsi="Calibri" w:cs="Calibri"/>
-          <w:sz w:val="32"/>
-          <w:szCs w:val="32"/>
-        </w:rPr>
-      </w:pPr>
-      <w:r>
-        <w:rPr>
-          <w:rFonts w:ascii="Calibri" w:eastAsia="Calibri" w:hAnsi="Calibri" w:cs="Calibri"/>
-          <w:sz w:val="32"/>
-          <w:szCs w:val="32"/>
-        </w:rPr>
-        <w:t>cursor</w:t>
-      </w:r>
-    </w:p>
-    <w:p>
-      <w:pPr>
-        <w:pStyle w:val="ListParagraph"/>
-        <w:numPr>
-          <w:ilvl w:val="0"/>
-          <w:numId w:val="1"/>
-        </w:numPr>
-        <w:rPr>
-          <w:rFonts w:ascii="Calibri" w:eastAsia="Calibri" w:hAnsi="Calibri" w:cs="Calibri"/>
-          <w:sz w:val="32"/>
-          <w:szCs w:val="32"/>
-        </w:rPr>
-      </w:pPr>
-      <w:r>
-        <w:rPr>
-          <w:rFonts w:ascii="Calibri" w:eastAsia="Calibri" w:hAnsi="Calibri" w:cs="Calibri"/>
-          <w:sz w:val="32"/>
-          <w:szCs w:val="32"/>
-        </w:rPr>
-        <w:t>text-decoration</w:t>
-      </w:r>
-    </w:p>
-    <w:p>
-      <w:pPr>
-        <w:pStyle w:val="ListParagraph"/>
-        <w:numPr>
-          <w:ilvl w:val="0"/>
-          <w:numId w:val="1"/>
-        </w:numPr>
-        <w:rPr>
-          <w:rFonts w:ascii="Calibri" w:eastAsia="Calibri" w:hAnsi="Calibri" w:cs="Calibri"/>
-          <w:sz w:val="32"/>
-          <w:szCs w:val="32"/>
-        </w:rPr>
-      </w:pPr>
-      <w:r>
-        <w:rPr>
-          <w:rFonts w:ascii="Calibri" w:eastAsia="Calibri" w:hAnsi="Calibri" w:cs="Calibri"/>
-          <w:sz w:val="32"/>
-          <w:szCs w:val="32"/>
-        </w:rPr>
-        <w:t>background-color</w:t>
-      </w:r>
-    </w:p>
-    <w:p>
-      <w:pPr>
-        <w:pStyle w:val="ListParagraph"/>
-        <w:numPr>
-          <w:ilvl w:val="0"/>
-          <w:numId w:val="1"/>
-        </w:numPr>
-        <w:rPr>
-          <w:rFonts w:ascii="Calibri" w:eastAsia="Calibri" w:hAnsi="Calibri" w:cs="Calibri"/>
-          <w:sz w:val="32"/>
-          <w:szCs w:val="32"/>
-        </w:rPr>
-      </w:pPr>
-      <w:r>
-        <w:rPr>
-          <w:rFonts w:ascii="Calibri" w:eastAsia="Calibri" w:hAnsi="Calibri" w:cs="Calibri"/>
-          <w:sz w:val="32"/>
-          <w:szCs w:val="32"/>
-        </w:rPr>
-        <w:t>color</w:t>
-      </w:r>
-    </w:p>
-    <w:p>
-      <w:pPr>
-        <w:pStyle w:val="ListParagraph"/>
-        <w:numPr>
-          <w:ilvl w:val="0"/>
-          <w:numId w:val="1"/>
-        </w:numPr>
-        <w:rPr>
-          <w:rFonts w:ascii="Calibri" w:eastAsia="Calibri" w:hAnsi="Calibri" w:cs="Calibri"/>
-          <w:sz w:val="32"/>
-          <w:szCs w:val="32"/>
-        </w:rPr>
-      </w:pPr>
-      <w:r>
-        <w:rPr>
-          <w:rFonts w:ascii="Calibri" w:eastAsia="Calibri" w:hAnsi="Calibri" w:cs="Calibri"/>
-          <w:sz w:val="32"/>
-          <w:szCs w:val="32"/>
-        </w:rPr>
-        <w:t xml:space="preserve">Pseudo-classes </w:t>
-      </w:r>
-      <w:proofErr w:type="gramStart"/>
-      <w:r>
-        <w:rPr>
-          <w:rFonts w:ascii="Calibri" w:eastAsia="Calibri" w:hAnsi="Calibri" w:cs="Calibri"/>
-          <w:sz w:val="32"/>
-          <w:szCs w:val="32"/>
-        </w:rPr>
-        <w:t>-:hover</w:t>
-      </w:r>
-      <w:proofErr w:type="gramEnd"/>
-    </w:p>
-    <w:p>
-      <w:pPr>
-        <w:rPr>
-          <w:rFonts w:ascii="Calibri" w:eastAsia="Calibri" w:hAnsi="Calibri" w:cs="Calibri"/>
-          <w:color w:val="C55A11"/>
-          <w:sz w:val="36"/>
-          <w:szCs w:val="36"/>
-        </w:rPr>
-        <w:sectPr>
-          <w:pgSz w:w="12240" w:h="15840"/>
-          <w:pgMar w:top="1440" w:right="1440" w:bottom="1440" w:left="1440" w:header="720" w:footer="720" w:gutter="0"/>
-          <w:cols w:space="720"/>
-          <w:docGrid w:linePitch="360"/>
-        </w:sectPr>
-      </w:pPr>
-      <w:r>
-        <w:rPr>
-          <w:rFonts w:ascii="Calibri" w:eastAsia="Calibri" w:hAnsi="Calibri" w:cs="Calibri"/>
-          <w:color w:val="C55A11"/>
-          <w:sz w:val="36"/>
-          <w:szCs w:val="36"/>
-          <w:highlight w:val="yellow"/>
-        </w:rPr>
-        <w:t>You cannot use</w:t>
-      </w:r>
-      <w:r>
-        <w:rPr>
-          <w:rFonts w:ascii="Calibri" w:eastAsia="Calibri" w:hAnsi="Calibri" w:cs="Calibri"/>
-          <w:color w:val="C55A11"/>
-          <w:sz w:val="36"/>
-          <w:szCs w:val="36"/>
-        </w:rPr>
-        <w:t xml:space="preserve"> negative margi</w:t>
-      </w:r>
-      <w:r>
-        <w:rPr>
-          <w:rFonts w:ascii="Calibri" w:eastAsia="Calibri" w:hAnsi="Calibri" w:cs="Calibri"/>
-          <w:color w:val="C55A11"/>
-          <w:sz w:val="36"/>
-          <w:szCs w:val="36"/>
-        </w:rPr>
-        <w:t>n</w:t>
-      </w:r>
-    </w:p>
-    <w:p>
-      <w:pPr>
-        <w:rPr>
-          <w:rFonts w:ascii="Calibri" w:eastAsia="Calibri" w:hAnsi="Calibri" w:cs="Calibri"/>
-          <w:color w:val="C55A11"/>
-          <w:sz w:val="36"/>
-          <w:szCs w:val="36"/>
-        </w:rPr>
-      </w:pPr>
     </w:p>
     <w:sectPr>
       <w:pgSz w:w="15840" w:h="12240" w:orient="landscape" w:code="1"/>
@@ -2120,6 +1135,147 @@
     </w:lvl>
   </w:abstractNum>
   <w:abstractNum w:abstractNumId="2" w15:restartNumberingAfterBreak="0">
+    <w:nsid w:val="36674BD2"/>
+    <w:multiLevelType w:val="multilevel"/>
+    <w:tmpl w:val="F7C015B6"/>
+    <w:lvl w:ilvl="0">
+      <w:start w:val="1"/>
+      <w:numFmt w:val="bullet"/>
+      <w:lvlText w:val=""/>
+      <w:lvlJc w:val="left"/>
+      <w:pPr>
+        <w:tabs>
+          <w:tab w:val="num" w:pos="720"/>
+        </w:tabs>
+        <w:ind w:left="720" w:hanging="360"/>
+      </w:pPr>
+      <w:rPr>
+        <w:rFonts w:ascii="Symbol" w:hAnsi="Symbol" w:hint="default"/>
+        <w:sz w:val="20"/>
+      </w:rPr>
+    </w:lvl>
+    <w:lvl w:ilvl="1">
+      <w:start w:val="1"/>
+      <w:numFmt w:val="decimal"/>
+      <w:lvlText w:val="%2."/>
+      <w:lvlJc w:val="left"/>
+      <w:pPr>
+        <w:tabs>
+          <w:tab w:val="num" w:pos="1440"/>
+        </w:tabs>
+        <w:ind w:left="1440" w:hanging="360"/>
+      </w:pPr>
+    </w:lvl>
+    <w:lvl w:ilvl="2">
+      <w:start w:val="1"/>
+      <w:numFmt w:val="lowerLetter"/>
+      <w:lvlText w:val="%3."/>
+      <w:lvlJc w:val="left"/>
+      <w:pPr>
+        <w:tabs>
+          <w:tab w:val="num" w:pos="2160"/>
+        </w:tabs>
+        <w:ind w:left="2160" w:hanging="360"/>
+      </w:pPr>
+    </w:lvl>
+    <w:lvl w:ilvl="3" w:tentative="1">
+      <w:start w:val="1"/>
+      <w:numFmt w:val="bullet"/>
+      <w:lvlText w:val=""/>
+      <w:lvlJc w:val="left"/>
+      <w:pPr>
+        <w:tabs>
+          <w:tab w:val="num" w:pos="2880"/>
+        </w:tabs>
+        <w:ind w:left="2880" w:hanging="360"/>
+      </w:pPr>
+      <w:rPr>
+        <w:rFonts w:ascii="Wingdings" w:hAnsi="Wingdings" w:hint="default"/>
+        <w:sz w:val="20"/>
+      </w:rPr>
+    </w:lvl>
+    <w:lvl w:ilvl="4" w:tentative="1">
+      <w:start w:val="1"/>
+      <w:numFmt w:val="bullet"/>
+      <w:lvlText w:val=""/>
+      <w:lvlJc w:val="left"/>
+      <w:pPr>
+        <w:tabs>
+          <w:tab w:val="num" w:pos="3600"/>
+        </w:tabs>
+        <w:ind w:left="3600" w:hanging="360"/>
+      </w:pPr>
+      <w:rPr>
+        <w:rFonts w:ascii="Wingdings" w:hAnsi="Wingdings" w:hint="default"/>
+        <w:sz w:val="20"/>
+      </w:rPr>
+    </w:lvl>
+    <w:lvl w:ilvl="5" w:tentative="1">
+      <w:start w:val="1"/>
+      <w:numFmt w:val="bullet"/>
+      <w:lvlText w:val=""/>
+      <w:lvlJc w:val="left"/>
+      <w:pPr>
+        <w:tabs>
+          <w:tab w:val="num" w:pos="4320"/>
+        </w:tabs>
+        <w:ind w:left="4320" w:hanging="360"/>
+      </w:pPr>
+      <w:rPr>
+        <w:rFonts w:ascii="Wingdings" w:hAnsi="Wingdings" w:hint="default"/>
+        <w:sz w:val="20"/>
+      </w:rPr>
+    </w:lvl>
+    <w:lvl w:ilvl="6" w:tentative="1">
+      <w:start w:val="1"/>
+      <w:numFmt w:val="bullet"/>
+      <w:lvlText w:val=""/>
+      <w:lvlJc w:val="left"/>
+      <w:pPr>
+        <w:tabs>
+          <w:tab w:val="num" w:pos="5040"/>
+        </w:tabs>
+        <w:ind w:left="5040" w:hanging="360"/>
+      </w:pPr>
+      <w:rPr>
+        <w:rFonts w:ascii="Wingdings" w:hAnsi="Wingdings" w:hint="default"/>
+        <w:sz w:val="20"/>
+      </w:rPr>
+    </w:lvl>
+    <w:lvl w:ilvl="7" w:tentative="1">
+      <w:start w:val="1"/>
+      <w:numFmt w:val="bullet"/>
+      <w:lvlText w:val=""/>
+      <w:lvlJc w:val="left"/>
+      <w:pPr>
+        <w:tabs>
+          <w:tab w:val="num" w:pos="5760"/>
+        </w:tabs>
+        <w:ind w:left="5760" w:hanging="360"/>
+      </w:pPr>
+      <w:rPr>
+        <w:rFonts w:ascii="Wingdings" w:hAnsi="Wingdings" w:hint="default"/>
+        <w:sz w:val="20"/>
+      </w:rPr>
+    </w:lvl>
+    <w:lvl w:ilvl="8" w:tentative="1">
+      <w:start w:val="1"/>
+      <w:numFmt w:val="bullet"/>
+      <w:lvlText w:val=""/>
+      <w:lvlJc w:val="left"/>
+      <w:pPr>
+        <w:tabs>
+          <w:tab w:val="num" w:pos="6480"/>
+        </w:tabs>
+        <w:ind w:left="6480" w:hanging="360"/>
+      </w:pPr>
+      <w:rPr>
+        <w:rFonts w:ascii="Wingdings" w:hAnsi="Wingdings" w:hint="default"/>
+        <w:sz w:val="20"/>
+      </w:rPr>
+    </w:lvl>
+  </w:abstractNum>
+  <w:abstractNum w:abstractNumId="3" w15:restartNumberingAfterBreak="0">
     <w:nsid w:val="69BE7C16"/>
     <w:multiLevelType w:val="hybridMultilevel"/>
     <w:tmpl w:val="377AD608"/>
@@ -2232,7 +1388,7 @@
       </w:rPr>
     </w:lvl>
   </w:abstractNum>
-  <w:abstractNum w:abstractNumId="3" w15:restartNumberingAfterBreak="0">
+  <w:abstractNum w:abstractNumId="4" w15:restartNumberingAfterBreak="0">
     <w:nsid w:val="6B196449"/>
     <w:multiLevelType w:val="hybridMultilevel"/>
     <w:tmpl w:val="08FE3878"/>
@@ -2345,11 +1501,11 @@
       </w:rPr>
     </w:lvl>
   </w:abstractNum>
-  <w:abstractNum w:abstractNumId="4" w15:restartNumberingAfterBreak="0">
+  <w:abstractNum w:abstractNumId="5" w15:restartNumberingAfterBreak="0">
     <w:nsid w:val="7BAA7CDA"/>
     <w:multiLevelType w:val="hybridMultilevel"/>
-    <w:tmpl w:val="2DB4E272"/>
-    <w:lvl w:ilvl="0" w:tplc="FFFFFFFF">
+    <w:tmpl w:val="64EE7664"/>
+    <w:lvl w:ilvl="0" w:tplc="7EAAD766">
       <w:start w:val="1"/>
       <w:numFmt w:val="decimal"/>
       <w:lvlText w:val="%1."/>
@@ -2360,6 +1516,8 @@
       <w:rPr>
         <w:b w:val="0"/>
         <w:bCs w:val="0"/>
+        <w:sz w:val="24"/>
+        <w:szCs w:val="24"/>
       </w:rPr>
     </w:lvl>
     <w:lvl w:ilvl="1" w:tplc="04090019">
@@ -2439,16 +1597,21 @@
     <w:abstractNumId w:val="0"/>
   </w:num>
   <w:num w:numId="2" w16cid:durableId="1841851216">
+    <w:abstractNumId w:val="5"/>
+  </w:num>
+  <w:num w:numId="3" w16cid:durableId="17853329">
     <w:abstractNumId w:val="4"/>
   </w:num>
-  <w:num w:numId="3" w16cid:durableId="17853329">
+  <w:num w:numId="4" w16cid:durableId="1781752834">
     <w:abstractNumId w:val="3"/>
-  </w:num>
-  <w:num w:numId="4" w16cid:durableId="1781752834">
-    <w:abstractNumId w:val="2"/>
   </w:num>
   <w:num w:numId="5" w16cid:durableId="879243818">
     <w:abstractNumId w:val="1"/>
+  </w:num>
+  <w:num w:numId="6" w16cid:durableId="467625862">
+    <w:abstractNumId w:val="2"/>
+    <w:lvlOverride w:ilvl="1"/>
+    <w:lvlOverride w:ilvl="0"/>
   </w:num>
 </w:numbering>
 </file>
@@ -3266,67 +2429,10 @@
 </file>
 
 <file path=customXml/item1.xml><?xml version="1.0" encoding="utf-8"?>
-<p:properties xmlns:p="http://schemas.microsoft.com/office/2006/metadata/properties" xmlns:xsi="http://www.w3.org/2001/XMLSchema-instance" xmlns:pc="http://schemas.microsoft.com/office/infopath/2007/PartnerControls">
-  <documentManagement>
-    <Invited_Students xmlns="b861453b-8191-4d99-b382-791a63499c31" xsi:nil="true"/>
-    <Teams_Channel_Section_Location xmlns="b861453b-8191-4d99-b382-791a63499c31" xsi:nil="true"/>
-    <Templates xmlns="b861453b-8191-4d99-b382-791a63499c31" xsi:nil="true"/>
-    <CultureName xmlns="b861453b-8191-4d99-b382-791a63499c31" xsi:nil="true"/>
-    <Students xmlns="b861453b-8191-4d99-b382-791a63499c31">
-      <UserInfo>
-        <DisplayName/>
-        <AccountId xsi:nil="true"/>
-        <AccountType/>
-      </UserInfo>
-    </Students>
-    <Owner xmlns="b861453b-8191-4d99-b382-791a63499c31">
-      <UserInfo>
-        <DisplayName/>
-        <AccountId xsi:nil="true"/>
-        <AccountType/>
-      </UserInfo>
-    </Owner>
-    <Teachers xmlns="b861453b-8191-4d99-b382-791a63499c31">
-      <UserInfo>
-        <DisplayName/>
-        <AccountId xsi:nil="true"/>
-        <AccountType/>
-      </UserInfo>
-    </Teachers>
-    <Student_Groups xmlns="b861453b-8191-4d99-b382-791a63499c31">
-      <UserInfo>
-        <DisplayName/>
-        <AccountId xsi:nil="true"/>
-        <AccountType/>
-      </UserInfo>
-    </Student_Groups>
-    <Distribution_Groups xmlns="b861453b-8191-4d99-b382-791a63499c31" xsi:nil="true"/>
-    <LMS_Mappings xmlns="b861453b-8191-4d99-b382-791a63499c31" xsi:nil="true"/>
-    <Invited_Teachers xmlns="b861453b-8191-4d99-b382-791a63499c31" xsi:nil="true"/>
-    <Is_Collaboration_Space_Locked xmlns="b861453b-8191-4d99-b382-791a63499c31" xsi:nil="true"/>
-    <Math_Settings xmlns="b861453b-8191-4d99-b382-791a63499c31" xsi:nil="true"/>
-    <Has_Teacher_Only_SectionGroup xmlns="b861453b-8191-4d99-b382-791a63499c31" xsi:nil="true"/>
-    <NotebookType xmlns="b861453b-8191-4d99-b382-791a63499c31" xsi:nil="true"/>
-    <AppVersion xmlns="b861453b-8191-4d99-b382-791a63499c31" xsi:nil="true"/>
-    <DefaultSectionNames xmlns="b861453b-8191-4d99-b382-791a63499c31" xsi:nil="true"/>
-    <FolderType xmlns="b861453b-8191-4d99-b382-791a63499c31" xsi:nil="true"/>
-    <TeamsChannelId xmlns="b861453b-8191-4d99-b382-791a63499c31" xsi:nil="true"/>
-    <IsNotebookLocked xmlns="b861453b-8191-4d99-b382-791a63499c31" xsi:nil="true"/>
-    <Self_Registration_Enabled xmlns="b861453b-8191-4d99-b382-791a63499c31" xsi:nil="true"/>
-  </documentManagement>
-</p:properties>
+<b:Sources xmlns:b="http://schemas.openxmlformats.org/officeDocument/2006/bibliography" xmlns="http://schemas.openxmlformats.org/officeDocument/2006/bibliography" SelectedStyle="\APASixthEditionOfficeOnline.xsl" StyleName="APA" Version="6"/>
 </file>
 
 <file path=customXml/item2.xml><?xml version="1.0" encoding="utf-8"?>
-<?mso-contentType ?>
-<FormTemplates xmlns="http://schemas.microsoft.com/sharepoint/v3/contenttype/forms">
-  <Display>DocumentLibraryForm</Display>
-  <Edit>DocumentLibraryForm</Edit>
-  <New>DocumentLibraryForm</New>
-</FormTemplates>
-</file>
-
-<file path=customXml/item3.xml><?xml version="1.0" encoding="utf-8"?>
 <ct:contentTypeSchema xmlns:ct="http://schemas.microsoft.com/office/2006/metadata/contentType" xmlns:ma="http://schemas.microsoft.com/office/2006/metadata/properties/metaAttributes" ct:_="" ma:_="" ma:contentTypeName="Document" ma:contentTypeID="0x0101005C2BB7B970E342459500785A5E3C8705" ma:contentTypeVersion="32" ma:contentTypeDescription="Create a new document." ma:contentTypeScope="" ma:versionID="8bb0bcf95253cf15fe9335fb8dca953b">
   <xsd:schema xmlns:xsd="http://www.w3.org/2001/XMLSchema" xmlns:xs="http://www.w3.org/2001/XMLSchema" xmlns:p="http://schemas.microsoft.com/office/2006/metadata/properties" xmlns:ns3="b861453b-8191-4d99-b382-791a63499c31" xmlns:ns4="2f13b7fd-a7a5-4057-ac63-a26c1ae0a4f5" targetNamespace="http://schemas.microsoft.com/office/2006/metadata/properties" ma:root="true" ma:fieldsID="3657f83e2bfcd124029d46ffb4ffd831" ns3:_="" ns4:_="">
     <xsd:import namespace="b861453b-8191-4d99-b382-791a63499c31"/>
@@ -3729,29 +2835,76 @@
 </ct:contentTypeSchema>
 </file>
 
+<file path=customXml/item3.xml><?xml version="1.0" encoding="utf-8"?>
+<?mso-contentType ?>
+<FormTemplates xmlns="http://schemas.microsoft.com/sharepoint/v3/contenttype/forms">
+  <Display>DocumentLibraryForm</Display>
+  <Edit>DocumentLibraryForm</Edit>
+  <New>DocumentLibraryForm</New>
+</FormTemplates>
+</file>
+
 <file path=customXml/item4.xml><?xml version="1.0" encoding="utf-8"?>
-<b:Sources xmlns:b="http://schemas.openxmlformats.org/officeDocument/2006/bibliography" xmlns="http://schemas.openxmlformats.org/officeDocument/2006/bibliography" SelectedStyle="\APASixthEditionOfficeOnline.xsl" StyleName="APA" Version="6"/>
+<p:properties xmlns:p="http://schemas.microsoft.com/office/2006/metadata/properties" xmlns:xsi="http://www.w3.org/2001/XMLSchema-instance" xmlns:pc="http://schemas.microsoft.com/office/infopath/2007/PartnerControls">
+  <documentManagement>
+    <Invited_Students xmlns="b861453b-8191-4d99-b382-791a63499c31" xsi:nil="true"/>
+    <Teams_Channel_Section_Location xmlns="b861453b-8191-4d99-b382-791a63499c31" xsi:nil="true"/>
+    <Templates xmlns="b861453b-8191-4d99-b382-791a63499c31" xsi:nil="true"/>
+    <CultureName xmlns="b861453b-8191-4d99-b382-791a63499c31" xsi:nil="true"/>
+    <Students xmlns="b861453b-8191-4d99-b382-791a63499c31">
+      <UserInfo>
+        <DisplayName/>
+        <AccountId xsi:nil="true"/>
+        <AccountType/>
+      </UserInfo>
+    </Students>
+    <Owner xmlns="b861453b-8191-4d99-b382-791a63499c31">
+      <UserInfo>
+        <DisplayName/>
+        <AccountId xsi:nil="true"/>
+        <AccountType/>
+      </UserInfo>
+    </Owner>
+    <Teachers xmlns="b861453b-8191-4d99-b382-791a63499c31">
+      <UserInfo>
+        <DisplayName/>
+        <AccountId xsi:nil="true"/>
+        <AccountType/>
+      </UserInfo>
+    </Teachers>
+    <Student_Groups xmlns="b861453b-8191-4d99-b382-791a63499c31">
+      <UserInfo>
+        <DisplayName/>
+        <AccountId xsi:nil="true"/>
+        <AccountType/>
+      </UserInfo>
+    </Student_Groups>
+    <Distribution_Groups xmlns="b861453b-8191-4d99-b382-791a63499c31" xsi:nil="true"/>
+    <LMS_Mappings xmlns="b861453b-8191-4d99-b382-791a63499c31" xsi:nil="true"/>
+    <Invited_Teachers xmlns="b861453b-8191-4d99-b382-791a63499c31" xsi:nil="true"/>
+    <Is_Collaboration_Space_Locked xmlns="b861453b-8191-4d99-b382-791a63499c31" xsi:nil="true"/>
+    <Math_Settings xmlns="b861453b-8191-4d99-b382-791a63499c31" xsi:nil="true"/>
+    <Has_Teacher_Only_SectionGroup xmlns="b861453b-8191-4d99-b382-791a63499c31" xsi:nil="true"/>
+    <NotebookType xmlns="b861453b-8191-4d99-b382-791a63499c31" xsi:nil="true"/>
+    <AppVersion xmlns="b861453b-8191-4d99-b382-791a63499c31" xsi:nil="true"/>
+    <DefaultSectionNames xmlns="b861453b-8191-4d99-b382-791a63499c31" xsi:nil="true"/>
+    <FolderType xmlns="b861453b-8191-4d99-b382-791a63499c31" xsi:nil="true"/>
+    <TeamsChannelId xmlns="b861453b-8191-4d99-b382-791a63499c31" xsi:nil="true"/>
+    <IsNotebookLocked xmlns="b861453b-8191-4d99-b382-791a63499c31" xsi:nil="true"/>
+    <Self_Registration_Enabled xmlns="b861453b-8191-4d99-b382-791a63499c31" xsi:nil="true"/>
+  </documentManagement>
+</p:properties>
 </file>
 
 <file path=customXml/itemProps1.xml><?xml version="1.0" encoding="utf-8"?>
-<ds:datastoreItem xmlns:ds="http://schemas.openxmlformats.org/officeDocument/2006/customXml" ds:itemID="{462C9C3F-0916-4193-B3C7-A588826BB46A}">
+<ds:datastoreItem xmlns:ds="http://schemas.openxmlformats.org/officeDocument/2006/customXml" ds:itemID="{7488B959-47B6-4DD1-B7D9-89ED28730FD6}">
   <ds:schemaRefs>
-    <ds:schemaRef ds:uri="http://schemas.microsoft.com/office/2006/metadata/properties"/>
-    <ds:schemaRef ds:uri="http://schemas.microsoft.com/office/infopath/2007/PartnerControls"/>
-    <ds:schemaRef ds:uri="b861453b-8191-4d99-b382-791a63499c31"/>
+    <ds:schemaRef ds:uri="http://schemas.openxmlformats.org/officeDocument/2006/bibliography"/>
   </ds:schemaRefs>
 </ds:datastoreItem>
 </file>
 
 <file path=customXml/itemProps2.xml><?xml version="1.0" encoding="utf-8"?>
-<ds:datastoreItem xmlns:ds="http://schemas.openxmlformats.org/officeDocument/2006/customXml" ds:itemID="{07180749-CA9E-48BC-A307-B6DFE61C3F72}">
-  <ds:schemaRefs>
-    <ds:schemaRef ds:uri="http://schemas.microsoft.com/sharepoint/v3/contenttype/forms"/>
-  </ds:schemaRefs>
-</ds:datastoreItem>
-</file>
-
-<file path=customXml/itemProps3.xml><?xml version="1.0" encoding="utf-8"?>
 <ds:datastoreItem xmlns:ds="http://schemas.openxmlformats.org/officeDocument/2006/customXml" ds:itemID="{15EE1C92-F3CC-4922-BD19-3FC4B0DE7884}">
   <ds:schemaRefs>
     <ds:schemaRef ds:uri="http://schemas.microsoft.com/office/2006/metadata/contentType"/>
@@ -3770,10 +2923,20 @@
 </ds:datastoreItem>
 </file>
 
+<file path=customXml/itemProps3.xml><?xml version="1.0" encoding="utf-8"?>
+<ds:datastoreItem xmlns:ds="http://schemas.openxmlformats.org/officeDocument/2006/customXml" ds:itemID="{07180749-CA9E-48BC-A307-B6DFE61C3F72}">
+  <ds:schemaRefs>
+    <ds:schemaRef ds:uri="http://schemas.microsoft.com/sharepoint/v3/contenttype/forms"/>
+  </ds:schemaRefs>
+</ds:datastoreItem>
+</file>
+
 <file path=customXml/itemProps4.xml><?xml version="1.0" encoding="utf-8"?>
-<ds:datastoreItem xmlns:ds="http://schemas.openxmlformats.org/officeDocument/2006/customXml" ds:itemID="{7488B959-47B6-4DD1-B7D9-89ED28730FD6}">
+<ds:datastoreItem xmlns:ds="http://schemas.openxmlformats.org/officeDocument/2006/customXml" ds:itemID="{462C9C3F-0916-4193-B3C7-A588826BB46A}">
   <ds:schemaRefs>
-    <ds:schemaRef ds:uri="http://schemas.openxmlformats.org/officeDocument/2006/bibliography"/>
+    <ds:schemaRef ds:uri="http://schemas.microsoft.com/office/2006/metadata/properties"/>
+    <ds:schemaRef ds:uri="http://schemas.microsoft.com/office/infopath/2007/PartnerControls"/>
+    <ds:schemaRef ds:uri="b861453b-8191-4d99-b382-791a63499c31"/>
   </ds:schemaRefs>
 </ds:datastoreItem>
 </file>
</xml_diff>